<commit_message>
Mudancas para testar nivel de acesso da secretária
</commit_message>
<xml_diff>
--- a/neo/test/acceptance/us3/Estudo das ferramentas de testes de aceitação para o projeto ClinicaNeoSI.docx
+++ b/neo/test/acceptance/us3/Estudo das ferramentas de testes de aceitação para o projeto ClinicaNeoSI.docx
@@ -268,6 +268,7 @@
           <w:lang w:val="en-US"/>
         </w:rPr>
       </w:pPr>
+      <w:bookmarkStart w:id="0" w:name="_GoBack"/>
       <w:r>
         <w:rPr>
           <w:sz w:val="36"/>
@@ -371,15 +372,7 @@
           <w:szCs w:val="24"/>
           <w:lang w:val="en-US"/>
         </w:rPr>
-        <w:t xml:space="preserve">Grails fornece aos desenvolvedores a possibilidade de acrescentar </w:t>
-      </w:r>
-      <w:r>
-        <w:rPr>
-          <w:sz w:val="24"/>
-          <w:szCs w:val="24"/>
-          <w:lang w:val="en-US"/>
-        </w:rPr>
-        <w:t>plugins aos projetos. Esses plugins podem prover, dentre outros benefícios, uma maior produtividade com relação ao código a ser desenvolvido e um alto nível de abstração para que os desenvolvedores preocupem-se em agregar valor ao sistema produzido ao invés de voltar os seus esforços para solucionar problemas internos do sistema de arquivos e afins.</w:t>
+        <w:t>Grails fornece aos desenvolvedores a possibilidade de acrescentar plugins aos projetos. Esses plugins podem prover, dentre outros benefícios, uma maior produtividade com relação ao código a ser desenvolvido e um alto nível de abstração para que os desenvolvedores preocupem-se em agregar valor ao sistema produzido ao invés de voltar os seus esforços para solucionar problemas internos do sistema de arquivos e afins.</w:t>
       </w:r>
     </w:p>
     <w:p>
@@ -556,15 +549,7 @@
           <w:szCs w:val="24"/>
           <w:lang w:val="en-US"/>
         </w:rPr>
-        <w:t>Plugin</w:t>
-      </w:r>
-      <w:r>
-        <w:rPr>
-          <w:sz w:val="24"/>
-          <w:szCs w:val="24"/>
-          <w:lang w:val="en-US"/>
-        </w:rPr>
-        <w:t xml:space="preserve"> </w:t>
+        <w:t xml:space="preserve">Plugin </w:t>
       </w:r>
       <w:r>
         <w:rPr>
@@ -696,16 +681,7 @@
           <w:szCs w:val="24"/>
           <w:lang w:val="en-US"/>
         </w:rPr>
-        <w:t>Functional</w:t>
-      </w:r>
-      <w:r>
-        <w:rPr>
-          <w:b/>
-          <w:sz w:val="24"/>
-          <w:szCs w:val="24"/>
-          <w:lang w:val="en-US"/>
-        </w:rPr>
-        <w:t>-Tests</w:t>
+        <w:t>Functional-Tests</w:t>
       </w:r>
       <w:r>
         <w:rPr>
@@ -838,6 +814,7 @@
             <w:rStyle w:val="Hyperlink"/>
             <w:sz w:val="24"/>
             <w:szCs w:val="24"/>
+            <w:u w:val="none"/>
             <w:lang w:val="en-US"/>
           </w:rPr>
           <w:t>http://www.grails.org/plugin/webtest</w:t>
@@ -867,6 +844,7 @@
             <w:rStyle w:val="Hyperlink"/>
             <w:sz w:val="24"/>
             <w:szCs w:val="24"/>
+            <w:u w:val="none"/>
             <w:lang w:val="en-US"/>
           </w:rPr>
           <w:t>http://www.grails.org/plugin/grails-stories</w:t>
@@ -896,6 +874,7 @@
             <w:rStyle w:val="Hyperlink"/>
             <w:sz w:val="24"/>
             <w:szCs w:val="24"/>
+            <w:u w:val="none"/>
             <w:lang w:val="en-US"/>
           </w:rPr>
           <w:t>http://grails.org/plugin/functional-test</w:t>
@@ -925,42 +904,42 @@
             <w:rStyle w:val="Hyperlink"/>
             <w:sz w:val="24"/>
             <w:szCs w:val="24"/>
+            <w:u w:val="none"/>
             <w:lang w:val="en-US"/>
           </w:rPr>
           <w:t>http://www.grails.org/plugin/rest</w:t>
         </w:r>
       </w:hyperlink>
     </w:p>
-    <w:p>
-      <w:pPr>
-        <w:jc w:val="both"/>
-        <w:rPr>
-          <w:sz w:val="24"/>
-          <w:szCs w:val="24"/>
-          <w:lang w:val="en-US"/>
-        </w:rPr>
-      </w:pPr>
-    </w:p>
-    <w:p>
-      <w:pPr>
-        <w:jc w:val="both"/>
-        <w:rPr>
-          <w:sz w:val="24"/>
-          <w:szCs w:val="24"/>
-          <w:lang w:val="en-US"/>
-        </w:rPr>
-      </w:pPr>
-    </w:p>
-    <w:p>
-      <w:pPr>
-        <w:rPr>
-          <w:sz w:val="24"/>
-          <w:szCs w:val="24"/>
-          <w:lang w:val="en-US"/>
-        </w:rPr>
-      </w:pPr>
-      <w:bookmarkStart w:id="0" w:name="_GoBack"/>
-      <w:bookmarkEnd w:id="0"/>
+    <w:bookmarkEnd w:id="0"/>
+    <w:p>
+      <w:pPr>
+        <w:jc w:val="both"/>
+        <w:rPr>
+          <w:sz w:val="24"/>
+          <w:szCs w:val="24"/>
+          <w:lang w:val="en-US"/>
+        </w:rPr>
+      </w:pPr>
+    </w:p>
+    <w:p>
+      <w:pPr>
+        <w:jc w:val="both"/>
+        <w:rPr>
+          <w:sz w:val="24"/>
+          <w:szCs w:val="24"/>
+          <w:lang w:val="en-US"/>
+        </w:rPr>
+      </w:pPr>
+    </w:p>
+    <w:p>
+      <w:pPr>
+        <w:rPr>
+          <w:sz w:val="24"/>
+          <w:szCs w:val="24"/>
+          <w:lang w:val="en-US"/>
+        </w:rPr>
+      </w:pPr>
     </w:p>
     <w:sectPr>
       <w:pgSz w:w="11906" w:h="16838"/>

</xml_diff>